<commit_message>
Meeting documents from Tuesday
</commit_message>
<xml_diff>
--- a/Process-Documents/Meeting-Documents/Meeting Content.docx
+++ b/Process-Documents/Meeting-Documents/Meeting Content.docx
@@ -374,7 +374,15 @@
         </w:numPr>
       </w:pPr>
       <w:r>
-        <w:t>There will be a real-time leaderboard for the gamekeeper to see, which is based on the number of letters each group has obtained so far</w:t>
+        <w:t xml:space="preserve">There will be a real-time </w:t>
+      </w:r>
+      <w:proofErr w:type="spellStart"/>
+      <w:r>
+        <w:t>leaderboard</w:t>
+      </w:r>
+      <w:proofErr w:type="spellEnd"/>
+      <w:r>
+        <w:t xml:space="preserve"> for the gamekeeper to see, which is based on the number of letters each group has obtained so far</w:t>
       </w:r>
     </w:p>
     <w:p>
@@ -947,8 +955,16 @@
         <w:rPr>
           <w:lang w:eastAsia="en-GB"/>
         </w:rPr>
-        <w:t>Can view the leaderboard</w:t>
-      </w:r>
+        <w:t xml:space="preserve">Can view the </w:t>
+      </w:r>
+      <w:proofErr w:type="spellStart"/>
+      <w:r>
+        <w:rPr>
+          <w:lang w:eastAsia="en-GB"/>
+        </w:rPr>
+        <w:t>leaderboard</w:t>
+      </w:r>
+      <w:proofErr w:type="spellEnd"/>
     </w:p>
     <w:p>
       <w:pPr>
@@ -988,8 +1004,16 @@
         <w:rPr>
           <w:lang w:eastAsia="en-GB"/>
         </w:rPr>
-        <w:t xml:space="preserve"> has a unique gameID</w:t>
-      </w:r>
+        <w:t xml:space="preserve"> has a unique </w:t>
+      </w:r>
+      <w:proofErr w:type="spellStart"/>
+      <w:r>
+        <w:rPr>
+          <w:lang w:eastAsia="en-GB"/>
+        </w:rPr>
+        <w:t>gameID</w:t>
+      </w:r>
+      <w:proofErr w:type="spellEnd"/>
     </w:p>
     <w:p>
       <w:pPr>
@@ -1079,7 +1103,7 @@
                     <pic:cNvPicPr/>
                   </pic:nvPicPr>
                   <pic:blipFill>
-                    <a:blip r:embed="rId5">
+                    <a:blip r:embed="rId6">
                       <a:extLst>
                         <a:ext uri="{28A0092B-C50C-407E-A947-70E740481C1C}">
                           <a14:useLocalDpi xmlns:a14="http://schemas.microsoft.com/office/drawing/2010/main" val="0"/>
@@ -1500,8 +1524,6 @@
         </w:rPr>
         <w:t xml:space="preserve">Tuesday </w:t>
       </w:r>
-      <w:bookmarkStart w:id="0" w:name="_GoBack"/>
-      <w:bookmarkEnd w:id="0"/>
       <w:r>
         <w:rPr>
           <w:rFonts w:ascii="Calibri Light" w:eastAsia="Times New Roman" w:hAnsi="Calibri Light" w:cs="Calibri Light"/>
@@ -1768,6 +1790,254 @@
       <w:r>
         <w:t xml:space="preserve"> </w:t>
       </w:r>
+    </w:p>
+    <w:p/>
+    <w:p>
+      <w:r>
+        <w:br w:type="page"/>
+      </w:r>
+    </w:p>
+    <w:p>
+      <w:pPr>
+        <w:rPr>
+          <w:rFonts w:ascii="Calibri Light" w:eastAsia="Times New Roman" w:hAnsi="Calibri Light" w:cs="Calibri Light"/>
+          <w:sz w:val="40"/>
+          <w:szCs w:val="40"/>
+          <w:lang w:eastAsia="en-GB"/>
+        </w:rPr>
+      </w:pPr>
+      <w:r>
+        <w:rPr>
+          <w:rFonts w:ascii="Calibri Light" w:eastAsia="Times New Roman" w:hAnsi="Calibri Light" w:cs="Calibri Light"/>
+          <w:sz w:val="40"/>
+          <w:szCs w:val="40"/>
+          <w:lang w:eastAsia="en-GB"/>
+        </w:rPr>
+        <w:lastRenderedPageBreak/>
+        <w:t xml:space="preserve">Meeting </w:t>
+      </w:r>
+      <w:r>
+        <w:rPr>
+          <w:rFonts w:ascii="Calibri Light" w:eastAsia="Times New Roman" w:hAnsi="Calibri Light" w:cs="Calibri Light"/>
+          <w:sz w:val="40"/>
+          <w:szCs w:val="40"/>
+          <w:lang w:eastAsia="en-GB"/>
+        </w:rPr>
+        <w:t>5 – Tuesday 18</w:t>
+      </w:r>
+      <w:r>
+        <w:rPr>
+          <w:rFonts w:ascii="Calibri Light" w:eastAsia="Times New Roman" w:hAnsi="Calibri Light" w:cs="Calibri Light"/>
+          <w:sz w:val="40"/>
+          <w:szCs w:val="40"/>
+          <w:vertAlign w:val="superscript"/>
+          <w:lang w:eastAsia="en-GB"/>
+        </w:rPr>
+        <w:t>th</w:t>
+      </w:r>
+      <w:r>
+        <w:rPr>
+          <w:rFonts w:ascii="Calibri Light" w:eastAsia="Times New Roman" w:hAnsi="Calibri Light" w:cs="Calibri Light"/>
+          <w:sz w:val="40"/>
+          <w:szCs w:val="40"/>
+          <w:lang w:eastAsia="en-GB"/>
+        </w:rPr>
+        <w:t xml:space="preserve"> February 2020</w:t>
+      </w:r>
+    </w:p>
+    <w:p>
+      <w:pPr>
+        <w:rPr>
+          <w:b/>
+          <w:bCs/>
+        </w:rPr>
+      </w:pPr>
+      <w:r>
+        <w:rPr>
+          <w:b/>
+          <w:bCs/>
+        </w:rPr>
+        <w:t>We reflected on the group meeting:</w:t>
+      </w:r>
+    </w:p>
+    <w:p>
+      <w:pPr>
+        <w:pStyle w:val="ListParagraph"/>
+        <w:numPr>
+          <w:ilvl w:val="0"/>
+          <w:numId w:val="22"/>
+        </w:numPr>
+      </w:pPr>
+      <w:r>
+        <w:t>We reflected on the group meeting we had with Matt last Friday</w:t>
+      </w:r>
+    </w:p>
+    <w:p>
+      <w:pPr>
+        <w:pStyle w:val="ListParagraph"/>
+        <w:numPr>
+          <w:ilvl w:val="0"/>
+          <w:numId w:val="22"/>
+        </w:numPr>
+      </w:pPr>
+      <w:r>
+        <w:t xml:space="preserve">Based on the feedback, we started to incorporate work units into our </w:t>
+      </w:r>
+      <w:r>
+        <w:t>Kanban Board</w:t>
+      </w:r>
+    </w:p>
+    <w:p>
+      <w:pPr>
+        <w:pStyle w:val="ListParagraph"/>
+        <w:numPr>
+          <w:ilvl w:val="1"/>
+          <w:numId w:val="22"/>
+        </w:numPr>
+      </w:pPr>
+      <w:r>
+        <w:t>We agreed that 1 Work Unit = 1 Hour of Work</w:t>
+      </w:r>
+    </w:p>
+    <w:p>
+      <w:pPr>
+        <w:pStyle w:val="ListParagraph"/>
+        <w:numPr>
+          <w:ilvl w:val="1"/>
+          <w:numId w:val="22"/>
+        </w:numPr>
+      </w:pPr>
+      <w:r>
+        <w:t>We started to put these into our cards</w:t>
+      </w:r>
+    </w:p>
+    <w:p>
+      <w:pPr>
+        <w:pStyle w:val="ListParagraph"/>
+        <w:numPr>
+          <w:ilvl w:val="0"/>
+          <w:numId w:val="22"/>
+        </w:numPr>
+      </w:pPr>
+      <w:r>
+        <w:t>We also went through what we worked on since the last meeting</w:t>
+      </w:r>
+    </w:p>
+    <w:p>
+      <w:pPr>
+        <w:rPr>
+          <w:b/>
+          <w:bCs/>
+        </w:rPr>
+      </w:pPr>
+      <w:r>
+        <w:rPr>
+          <w:b/>
+          <w:bCs/>
+        </w:rPr>
+        <w:t>We discussed any difficulties we were having:</w:t>
+      </w:r>
+    </w:p>
+    <w:p>
+      <w:pPr>
+        <w:pStyle w:val="ListParagraph"/>
+        <w:numPr>
+          <w:ilvl w:val="0"/>
+          <w:numId w:val="22"/>
+        </w:numPr>
+      </w:pPr>
+      <w:r>
+        <w:t>We discussed an issue Freddie was having with the QR scannin</w:t>
+      </w:r>
+      <w:r>
+        <w:t>g card</w:t>
+      </w:r>
+    </w:p>
+    <w:p>
+      <w:pPr>
+        <w:pStyle w:val="ListParagraph"/>
+        <w:numPr>
+          <w:ilvl w:val="1"/>
+          <w:numId w:val="22"/>
+        </w:numPr>
+      </w:pPr>
+      <w:r>
+        <w:t>To help, Ben said he will work with him on it</w:t>
+      </w:r>
+    </w:p>
+    <w:p>
+      <w:pPr>
+        <w:rPr>
+          <w:b/>
+          <w:bCs/>
+        </w:rPr>
+      </w:pPr>
+      <w:r>
+        <w:rPr>
+          <w:b/>
+          <w:bCs/>
+        </w:rPr>
+        <w:t xml:space="preserve">We </w:t>
+      </w:r>
+      <w:r>
+        <w:rPr>
+          <w:b/>
+          <w:bCs/>
+        </w:rPr>
+        <w:t>thought about extra features</w:t>
+      </w:r>
+      <w:r>
+        <w:rPr>
+          <w:b/>
+          <w:bCs/>
+        </w:rPr>
+        <w:t>:</w:t>
+      </w:r>
+    </w:p>
+    <w:p>
+      <w:pPr>
+        <w:pStyle w:val="ListParagraph"/>
+        <w:numPr>
+          <w:ilvl w:val="0"/>
+          <w:numId w:val="22"/>
+        </w:numPr>
+      </w:pPr>
+      <w:r>
+        <w:t>We realised that there should be features to incorporate those with disabilities so that the application is more usable</w:t>
+      </w:r>
+      <w:r>
+        <w:t xml:space="preserve"> to more people</w:t>
+      </w:r>
+    </w:p>
+    <w:p>
+      <w:pPr>
+        <w:pStyle w:val="ListParagraph"/>
+        <w:numPr>
+          <w:ilvl w:val="1"/>
+          <w:numId w:val="22"/>
+        </w:numPr>
+      </w:pPr>
+      <w:r>
+        <w:t xml:space="preserve">One of the features we thought of was having the ability to have the program read out the question to the team – this will help with those who have slight vision </w:t>
+      </w:r>
+      <w:r>
+        <w:t>issues</w:t>
+      </w:r>
+    </w:p>
+    <w:p/>
+    <w:p>
+      <w:pPr>
+        <w:pStyle w:val="ListParagraph"/>
+        <w:numPr>
+          <w:ilvl w:val="0"/>
+          <w:numId w:val="22"/>
+        </w:numPr>
+      </w:pPr>
+      <w:r>
+        <w:t xml:space="preserve">We assigned cards to each person, so that everyone knows what they are doing for the next meeting </w:t>
+      </w:r>
+      <w:bookmarkStart w:id="0" w:name="_GoBack"/>
+      <w:bookmarkEnd w:id="0"/>
     </w:p>
     <w:sectPr>
       <w:pgSz w:w="11906" w:h="16838"/>
@@ -4150,6 +4420,119 @@
     </w:lvl>
   </w:abstractNum>
   <w:abstractNum w:abstractNumId="20" w15:restartNumberingAfterBreak="0">
+    <w:nsid w:val="6DC2001B"/>
+    <w:multiLevelType w:val="hybridMultilevel"/>
+    <w:tmpl w:val="7FD0DD34"/>
+    <w:lvl w:ilvl="0" w:tplc="08090001">
+      <w:start w:val="1"/>
+      <w:numFmt w:val="bullet"/>
+      <w:lvlText w:val=""/>
+      <w:lvlJc w:val="left"/>
+      <w:pPr>
+        <w:ind w:left="360" w:hanging="360"/>
+      </w:pPr>
+      <w:rPr>
+        <w:rFonts w:ascii="Symbol" w:hAnsi="Symbol" w:hint="default"/>
+      </w:rPr>
+    </w:lvl>
+    <w:lvl w:ilvl="1" w:tplc="08090003">
+      <w:start w:val="1"/>
+      <w:numFmt w:val="bullet"/>
+      <w:lvlText w:val="o"/>
+      <w:lvlJc w:val="left"/>
+      <w:pPr>
+        <w:ind w:left="1080" w:hanging="360"/>
+      </w:pPr>
+      <w:rPr>
+        <w:rFonts w:ascii="Courier New" w:hAnsi="Courier New" w:cs="Courier New" w:hint="default"/>
+      </w:rPr>
+    </w:lvl>
+    <w:lvl w:ilvl="2" w:tplc="08090005" w:tentative="1">
+      <w:start w:val="1"/>
+      <w:numFmt w:val="bullet"/>
+      <w:lvlText w:val=""/>
+      <w:lvlJc w:val="left"/>
+      <w:pPr>
+        <w:ind w:left="1800" w:hanging="360"/>
+      </w:pPr>
+      <w:rPr>
+        <w:rFonts w:ascii="Wingdings" w:hAnsi="Wingdings" w:hint="default"/>
+      </w:rPr>
+    </w:lvl>
+    <w:lvl w:ilvl="3" w:tplc="08090001" w:tentative="1">
+      <w:start w:val="1"/>
+      <w:numFmt w:val="bullet"/>
+      <w:lvlText w:val=""/>
+      <w:lvlJc w:val="left"/>
+      <w:pPr>
+        <w:ind w:left="2520" w:hanging="360"/>
+      </w:pPr>
+      <w:rPr>
+        <w:rFonts w:ascii="Symbol" w:hAnsi="Symbol" w:hint="default"/>
+      </w:rPr>
+    </w:lvl>
+    <w:lvl w:ilvl="4" w:tplc="08090003" w:tentative="1">
+      <w:start w:val="1"/>
+      <w:numFmt w:val="bullet"/>
+      <w:lvlText w:val="o"/>
+      <w:lvlJc w:val="left"/>
+      <w:pPr>
+        <w:ind w:left="3240" w:hanging="360"/>
+      </w:pPr>
+      <w:rPr>
+        <w:rFonts w:ascii="Courier New" w:hAnsi="Courier New" w:cs="Courier New" w:hint="default"/>
+      </w:rPr>
+    </w:lvl>
+    <w:lvl w:ilvl="5" w:tplc="08090005" w:tentative="1">
+      <w:start w:val="1"/>
+      <w:numFmt w:val="bullet"/>
+      <w:lvlText w:val=""/>
+      <w:lvlJc w:val="left"/>
+      <w:pPr>
+        <w:ind w:left="3960" w:hanging="360"/>
+      </w:pPr>
+      <w:rPr>
+        <w:rFonts w:ascii="Wingdings" w:hAnsi="Wingdings" w:hint="default"/>
+      </w:rPr>
+    </w:lvl>
+    <w:lvl w:ilvl="6" w:tplc="08090001" w:tentative="1">
+      <w:start w:val="1"/>
+      <w:numFmt w:val="bullet"/>
+      <w:lvlText w:val=""/>
+      <w:lvlJc w:val="left"/>
+      <w:pPr>
+        <w:ind w:left="4680" w:hanging="360"/>
+      </w:pPr>
+      <w:rPr>
+        <w:rFonts w:ascii="Symbol" w:hAnsi="Symbol" w:hint="default"/>
+      </w:rPr>
+    </w:lvl>
+    <w:lvl w:ilvl="7" w:tplc="08090003" w:tentative="1">
+      <w:start w:val="1"/>
+      <w:numFmt w:val="bullet"/>
+      <w:lvlText w:val="o"/>
+      <w:lvlJc w:val="left"/>
+      <w:pPr>
+        <w:ind w:left="5400" w:hanging="360"/>
+      </w:pPr>
+      <w:rPr>
+        <w:rFonts w:ascii="Courier New" w:hAnsi="Courier New" w:cs="Courier New" w:hint="default"/>
+      </w:rPr>
+    </w:lvl>
+    <w:lvl w:ilvl="8" w:tplc="08090005" w:tentative="1">
+      <w:start w:val="1"/>
+      <w:numFmt w:val="bullet"/>
+      <w:lvlText w:val=""/>
+      <w:lvlJc w:val="left"/>
+      <w:pPr>
+        <w:ind w:left="6120" w:hanging="360"/>
+      </w:pPr>
+      <w:rPr>
+        <w:rFonts w:ascii="Wingdings" w:hAnsi="Wingdings" w:hint="default"/>
+      </w:rPr>
+    </w:lvl>
+  </w:abstractNum>
+  <w:abstractNum w:abstractNumId="21" w15:restartNumberingAfterBreak="0">
     <w:nsid w:val="737E7958"/>
     <w:multiLevelType w:val="hybridMultilevel"/>
     <w:tmpl w:val="FCBC83B2"/>
@@ -4275,7 +4658,7 @@
     <w:abstractNumId w:val="12"/>
   </w:num>
   <w:num w:numId="5">
-    <w:abstractNumId w:val="20"/>
+    <w:abstractNumId w:val="21"/>
   </w:num>
   <w:num w:numId="6">
     <w:abstractNumId w:val="0"/>
@@ -4324,6 +4707,9 @@
   </w:num>
   <w:num w:numId="21">
     <w:abstractNumId w:val="11"/>
+  </w:num>
+  <w:num w:numId="22">
+    <w:abstractNumId w:val="20"/>
   </w:num>
 </w:numbering>
 </file>
@@ -5043,4 +5429,16 @@
     </a:ext>
   </a:extLst>
 </a:theme>
+</file>
+
+<file path=customXml/item1.xml><?xml version="1.0" encoding="utf-8"?>
+<b:Sources xmlns:b="http://schemas.openxmlformats.org/officeDocument/2006/bibliography" xmlns="http://schemas.openxmlformats.org/officeDocument/2006/bibliography" SelectedStyle="\APASixthEditionOfficeOnline.xsl" StyleName="APA" Version="6"/>
+</file>
+
+<file path=customXml/itemProps1.xml><?xml version="1.0" encoding="utf-8"?>
+<ds:datastoreItem xmlns:ds="http://schemas.openxmlformats.org/officeDocument/2006/customXml" ds:itemID="{6089CEE4-FACC-4912-8CB3-FC58B5CFEF50}">
+  <ds:schemaRefs>
+    <ds:schemaRef ds:uri="http://schemas.openxmlformats.org/officeDocument/2006/bibliography"/>
+  </ds:schemaRefs>
+</ds:datastoreItem>
 </file>
</xml_diff>

<commit_message>
Updated meeting contents document
</commit_message>
<xml_diff>
--- a/Process-Documents/Meeting-Documents/Meeting Content.docx
+++ b/Process-Documents/Meeting-Documents/Meeting Content.docx
@@ -374,7 +374,13 @@
         </w:numPr>
       </w:pPr>
       <w:r>
-        <w:t>There will be a real-time leaderboard for the gamekeeper to see, which is based on the number of letters each group has obtained so far</w:t>
+        <w:t xml:space="preserve">There will be a real-time </w:t>
+      </w:r>
+      <w:r>
+        <w:t>leader board</w:t>
+      </w:r>
+      <w:r>
+        <w:t xml:space="preserve"> for the gamekeeper to see, which is based on the number of letters each group has obtained so far</w:t>
       </w:r>
     </w:p>
     <w:p>
@@ -2045,43 +2051,7 @@
           <w:szCs w:val="40"/>
           <w:lang w:eastAsia="en-GB"/>
         </w:rPr>
-        <w:t>6</w:t>
-      </w:r>
-      <w:r>
-        <w:rPr>
-          <w:rFonts w:ascii="Calibri Light" w:eastAsia="Times New Roman" w:hAnsi="Calibri Light" w:cs="Calibri Light"/>
-          <w:sz w:val="40"/>
-          <w:szCs w:val="40"/>
-          <w:lang w:eastAsia="en-GB"/>
-        </w:rPr>
-        <w:t xml:space="preserve"> – </w:t>
-      </w:r>
-      <w:r>
-        <w:rPr>
-          <w:rFonts w:ascii="Calibri Light" w:eastAsia="Times New Roman" w:hAnsi="Calibri Light" w:cs="Calibri Light"/>
-          <w:sz w:val="40"/>
-          <w:szCs w:val="40"/>
-          <w:lang w:eastAsia="en-GB"/>
-        </w:rPr>
-        <w:t>Friday</w:t>
-      </w:r>
-      <w:r>
-        <w:rPr>
-          <w:rFonts w:ascii="Calibri Light" w:eastAsia="Times New Roman" w:hAnsi="Calibri Light" w:cs="Calibri Light"/>
-          <w:sz w:val="40"/>
-          <w:szCs w:val="40"/>
-          <w:lang w:eastAsia="en-GB"/>
-        </w:rPr>
-        <w:t xml:space="preserve"> </w:t>
-      </w:r>
-      <w:r>
-        <w:rPr>
-          <w:rFonts w:ascii="Calibri Light" w:eastAsia="Times New Roman" w:hAnsi="Calibri Light" w:cs="Calibri Light"/>
-          <w:sz w:val="40"/>
-          <w:szCs w:val="40"/>
-          <w:lang w:eastAsia="en-GB"/>
-        </w:rPr>
-        <w:t>21</w:t>
+        <w:t>6 – Friday 21</w:t>
       </w:r>
       <w:r>
         <w:rPr>
@@ -2105,14 +2075,33 @@
     </w:p>
     <w:p>
       <w:pPr>
+        <w:rPr>
+          <w:b/>
+          <w:bCs/>
+        </w:rPr>
+      </w:pPr>
+      <w:r>
+        <w:rPr>
+          <w:b/>
+          <w:bCs/>
+        </w:rPr>
+        <w:t>We went through the meeting we had with Matt:</w:t>
+      </w:r>
+    </w:p>
+    <w:p>
+      <w:pPr>
         <w:pStyle w:val="ListParagraph"/>
         <w:numPr>
           <w:ilvl w:val="0"/>
           <w:numId w:val="24"/>
         </w:numPr>
-      </w:pPr>
-      <w:r>
-        <w:t>Went over our meeting with Matt</w:t>
+        <w:rPr>
+          <w:b/>
+          <w:bCs/>
+        </w:rPr>
+      </w:pPr>
+      <w:r>
+        <w:t>We went over in more detail the meeting we had just had with Matt</w:t>
       </w:r>
     </w:p>
     <w:p>
@@ -2122,27 +2111,44 @@
           <w:ilvl w:val="0"/>
           <w:numId w:val="24"/>
         </w:numPr>
-      </w:pPr>
-      <w:r>
-        <w:t>Made notes of what Matt had said</w:t>
-      </w:r>
-      <w:r>
-        <w:t xml:space="preserve"> about </w:t>
-      </w:r>
-      <w:r>
-        <w:t>Sprint 1</w:t>
-      </w:r>
-    </w:p>
-    <w:p>
-      <w:pPr>
-        <w:pStyle w:val="ListParagraph"/>
-        <w:numPr>
-          <w:ilvl w:val="0"/>
+        <w:rPr>
+          <w:b/>
+          <w:bCs/>
+        </w:rPr>
+      </w:pPr>
+      <w:r>
+        <w:t>We reflected on what Matt said about where to improve from the first sprint</w:t>
+      </w:r>
+    </w:p>
+    <w:p>
+      <w:pPr>
+        <w:pStyle w:val="ListParagraph"/>
+        <w:numPr>
+          <w:ilvl w:val="1"/>
           <w:numId w:val="24"/>
         </w:numPr>
-      </w:pPr>
-      <w:r>
-        <w:t>Went over the Kanban Board for what work will be done over the weekend</w:t>
+        <w:rPr>
+          <w:b/>
+          <w:bCs/>
+        </w:rPr>
+      </w:pPr>
+      <w:r>
+        <w:t>We made notes of these, such as introducing work units and creating user manual</w:t>
+      </w:r>
+    </w:p>
+    <w:p>
+      <w:pPr>
+        <w:rPr>
+          <w:b/>
+          <w:bCs/>
+        </w:rPr>
+      </w:pPr>
+      <w:r>
+        <w:rPr>
+          <w:b/>
+          <w:bCs/>
+        </w:rPr>
+        <w:t>We went over the Kanban Board:</w:t>
       </w:r>
     </w:p>
     <w:p>
@@ -2152,11 +2158,51 @@
           <w:ilvl w:val="0"/>
           <w:numId w:val="24"/>
         </w:numPr>
-      </w:pPr>
-      <w:r>
-        <w:t xml:space="preserve">Shorter meeting </w:t>
-      </w:r>
-    </w:p>
+        <w:rPr>
+          <w:b/>
+          <w:bCs/>
+        </w:rPr>
+      </w:pPr>
+      <w:r>
+        <w:t>We w</w:t>
+      </w:r>
+      <w:r>
+        <w:t>ent over the Kanban Board for what work will be done over the weekend</w:t>
+      </w:r>
+    </w:p>
+    <w:p>
+      <w:pPr>
+        <w:pStyle w:val="ListParagraph"/>
+        <w:numPr>
+          <w:ilvl w:val="0"/>
+          <w:numId w:val="24"/>
+        </w:numPr>
+        <w:rPr>
+          <w:b/>
+          <w:bCs/>
+        </w:rPr>
+      </w:pPr>
+      <w:r>
+        <w:t xml:space="preserve">We have had other coursework which we have been focussing on and so we checked the Kanban Board to see what we have left to do for Sprint 2 </w:t>
+      </w:r>
+    </w:p>
+    <w:p>
+      <w:pPr>
+        <w:pStyle w:val="ListParagraph"/>
+        <w:numPr>
+          <w:ilvl w:val="0"/>
+          <w:numId w:val="24"/>
+        </w:numPr>
+        <w:rPr>
+          <w:b/>
+          <w:bCs/>
+        </w:rPr>
+      </w:pPr>
+      <w:r>
+        <w:t xml:space="preserve">We assigned cards again and went over the cards which we will have to do </w:t>
+      </w:r>
+    </w:p>
+    <w:p/>
     <w:p>
       <w:r>
         <w:br w:type="page"/>
@@ -2258,7 +2304,14 @@
           <w:b/>
           <w:bCs/>
         </w:rPr>
-        <w:t xml:space="preserve">We discussed our </w:t>
+        <w:t>We discussed</w:t>
+      </w:r>
+      <w:r>
+        <w:rPr>
+          <w:b/>
+          <w:bCs/>
+        </w:rPr>
+        <w:t xml:space="preserve"> what we did over the weekend and earlier in the day:</w:t>
       </w:r>
     </w:p>
     <w:p>
@@ -2270,7 +2323,7 @@
         </w:numPr>
       </w:pPr>
       <w:r>
-        <w:t>Went over the questions</w:t>
+        <w:t>As mentioned in the last meeting, we wanted to make sure we had a very productive weekend and so we went over the work we had done</w:t>
       </w:r>
     </w:p>
     <w:p>
@@ -2282,7 +2335,7 @@
         </w:numPr>
       </w:pPr>
       <w:r>
-        <w:t>Went over leader board difficulty</w:t>
+        <w:t>Adam was having trouble with his leaderboard card and so as a group we spoke about what the best approach would be</w:t>
       </w:r>
     </w:p>
     <w:p>
@@ -2294,7 +2347,7 @@
         </w:numPr>
       </w:pPr>
       <w:r>
-        <w:t>Plan of action for next sprint</w:t>
+        <w:t>Earlier in the day, Ben and Ravi had finalised a new hosting solution and so we went through how that works</w:t>
       </w:r>
     </w:p>
     <w:p>
@@ -2306,28 +2359,19 @@
         </w:numPr>
       </w:pPr>
       <w:r>
-        <w:t>Thursday</w:t>
-      </w:r>
-      <w:r>
-        <w:t xml:space="preserve"> </w:t>
-      </w:r>
-      <w:r>
-        <w:sym w:font="Wingdings" w:char="F0E0"/>
-      </w:r>
-      <w:r>
-        <w:t xml:space="preserve"> next release</w:t>
-      </w:r>
-    </w:p>
-    <w:p>
-      <w:pPr>
-        <w:pStyle w:val="ListParagraph"/>
-        <w:numPr>
-          <w:ilvl w:val="0"/>
+        <w:t>We agreed that we will have a separate deployment branch on GitHub, which we will update on Thursday when the next release (Sprint 2) version comes out</w:t>
+      </w:r>
+    </w:p>
+    <w:p>
+      <w:pPr>
+        <w:pStyle w:val="ListParagraph"/>
+        <w:numPr>
+          <w:ilvl w:val="1"/>
           <w:numId w:val="23"/>
         </w:numPr>
       </w:pPr>
       <w:r>
-        <w:t>Validated some cards as a group</w:t>
+        <w:t xml:space="preserve">The hosting solution automatically updates itself from the contents of the branch which we set (our deployment branch) </w:t>
       </w:r>
     </w:p>
     <w:p>
@@ -2339,11 +2383,138 @@
         </w:numPr>
       </w:pPr>
       <w:r>
-        <w:t>Spoke about documentation needed for end of sprint</w:t>
+        <w:t>We have the scanner able to read and interpret QR Codes, whilst producing the question associated with it in the webpage console</w:t>
+      </w:r>
+    </w:p>
+    <w:p>
+      <w:pPr>
+        <w:pStyle w:val="ListParagraph"/>
+        <w:numPr>
+          <w:ilvl w:val="1"/>
+          <w:numId w:val="23"/>
+        </w:numPr>
+      </w:pPr>
+      <w:r>
+        <w:t>We went over the questions we will ask and whether they will be multiple choice or single answers</w:t>
+      </w:r>
+    </w:p>
+    <w:p>
+      <w:pPr>
+        <w:pStyle w:val="ListParagraph"/>
+        <w:numPr>
+          <w:ilvl w:val="2"/>
+          <w:numId w:val="23"/>
+        </w:numPr>
+      </w:pPr>
+      <w:r>
+        <w:t>We opted for a mixture, but discussed that we must make it such that if the user has to input text, all possible cases are dealt with (such as lower/upper)</w:t>
       </w:r>
       <w:bookmarkStart w:id="0" w:name="_GoBack"/>
       <w:bookmarkEnd w:id="0"/>
-    </w:p>
+      <w:r>
+        <w:t xml:space="preserve"> </w:t>
+      </w:r>
+    </w:p>
+    <w:p>
+      <w:r>
+        <w:rPr>
+          <w:b/>
+          <w:bCs/>
+        </w:rPr>
+        <w:t>We discussed the Kanban Board:</w:t>
+      </w:r>
+    </w:p>
+    <w:p>
+      <w:pPr>
+        <w:pStyle w:val="ListParagraph"/>
+        <w:numPr>
+          <w:ilvl w:val="0"/>
+          <w:numId w:val="23"/>
+        </w:numPr>
+      </w:pPr>
+      <w:r>
+        <w:t>We discussed the cards that are left for this sprint in detail</w:t>
+      </w:r>
+    </w:p>
+    <w:p>
+      <w:pPr>
+        <w:pStyle w:val="ListParagraph"/>
+        <w:numPr>
+          <w:ilvl w:val="1"/>
+          <w:numId w:val="23"/>
+        </w:numPr>
+      </w:pPr>
+      <w:r>
+        <w:t>Some cards we knew were unable to be performed until something else was completed, but other cards were assigned to members so that they could work on them</w:t>
+      </w:r>
+    </w:p>
+    <w:p>
+      <w:pPr>
+        <w:pStyle w:val="ListParagraph"/>
+        <w:numPr>
+          <w:ilvl w:val="0"/>
+          <w:numId w:val="23"/>
+        </w:numPr>
+      </w:pPr>
+      <w:r>
+        <w:t>We validated cards as a group, some of which required everyone’s attention</w:t>
+      </w:r>
+    </w:p>
+    <w:p>
+      <w:pPr>
+        <w:rPr>
+          <w:b/>
+          <w:bCs/>
+        </w:rPr>
+      </w:pPr>
+      <w:r>
+        <w:rPr>
+          <w:b/>
+          <w:bCs/>
+        </w:rPr>
+        <w:t>We discussed the steps needed until Sprint 2 submission:</w:t>
+      </w:r>
+    </w:p>
+    <w:p>
+      <w:pPr>
+        <w:pStyle w:val="ListParagraph"/>
+        <w:numPr>
+          <w:ilvl w:val="0"/>
+          <w:numId w:val="23"/>
+        </w:numPr>
+      </w:pPr>
+      <w:r>
+        <w:t>W</w:t>
+      </w:r>
+      <w:r>
+        <w:t>e discussed the documentation needed – mostly product documents that we still had to do after our meeting with Matt last week</w:t>
+      </w:r>
+    </w:p>
+    <w:p>
+      <w:pPr>
+        <w:pStyle w:val="ListParagraph"/>
+        <w:numPr>
+          <w:ilvl w:val="1"/>
+          <w:numId w:val="23"/>
+        </w:numPr>
+      </w:pPr>
+      <w:r>
+        <w:t>Such as the user manual</w:t>
+      </w:r>
+    </w:p>
+    <w:p>
+      <w:pPr>
+        <w:pStyle w:val="ListParagraph"/>
+        <w:numPr>
+          <w:ilvl w:val="0"/>
+          <w:numId w:val="23"/>
+        </w:numPr>
+      </w:pPr>
+      <w:r>
+        <w:t>Our next release would be on Thursday</w:t>
+      </w:r>
+    </w:p>
+    <w:p/>
     <w:sectPr>
       <w:pgSz w:w="11906" w:h="16838"/>
       <w:pgMar w:top="1440" w:right="1440" w:bottom="1440" w:left="1440" w:header="708" w:footer="708" w:gutter="0"/>
@@ -3812,7 +3983,7 @@
         <w:rFonts w:ascii="Courier New" w:hAnsi="Courier New" w:cs="Courier New" w:hint="default"/>
       </w:rPr>
     </w:lvl>
-    <w:lvl w:ilvl="2" w:tplc="08090005" w:tentative="1">
+    <w:lvl w:ilvl="2" w:tplc="08090005">
       <w:start w:val="1"/>
       <w:numFmt w:val="bullet"/>
       <w:lvlText w:val=""/>
@@ -4401,7 +4572,7 @@
         <w:rFonts w:ascii="Symbol" w:hAnsi="Symbol" w:hint="default"/>
       </w:rPr>
     </w:lvl>
-    <w:lvl w:ilvl="1" w:tplc="08090003" w:tentative="1">
+    <w:lvl w:ilvl="1" w:tplc="08090003">
       <w:start w:val="1"/>
       <w:numFmt w:val="bullet"/>
       <w:lvlText w:val="o"/>
@@ -5973,7 +6144,7 @@
 </file>
 
 <file path=customXml/itemProps1.xml><?xml version="1.0" encoding="utf-8"?>
-<ds:datastoreItem xmlns:ds="http://schemas.openxmlformats.org/officeDocument/2006/customXml" ds:itemID="{FED79654-6E89-49E4-8723-C27813912670}">
+<ds:datastoreItem xmlns:ds="http://schemas.openxmlformats.org/officeDocument/2006/customXml" ds:itemID="{A860B753-5B84-4622-841B-FDB7F6B71642}">
   <ds:schemaRefs>
     <ds:schemaRef ds:uri="http://schemas.openxmlformats.org/officeDocument/2006/bibliography"/>
   </ds:schemaRefs>

</xml_diff>

<commit_message>
Fixed bugs, added Kanban screenshots and added meeting docs
</commit_message>
<xml_diff>
--- a/Process-Documents/Meeting-Documents/Meeting Content.docx
+++ b/Process-Documents/Meeting-Documents/Meeting Content.docx
@@ -2859,13 +2859,464 @@
       <w:r>
         <w:t xml:space="preserve"> what our final designs are</w:t>
       </w:r>
+      <w:r>
+        <w:t xml:space="preserve"> </w:t>
+      </w:r>
+    </w:p>
+    <w:p>
+      <w:r>
+        <w:br w:type="page"/>
+      </w:r>
+    </w:p>
+    <w:p>
+      <w:pPr>
+        <w:rPr>
+          <w:rFonts w:ascii="Calibri Light" w:eastAsia="Times New Roman" w:hAnsi="Calibri Light" w:cs="Calibri Light"/>
+          <w:sz w:val="40"/>
+          <w:szCs w:val="40"/>
+          <w:lang w:eastAsia="en-GB"/>
+        </w:rPr>
+      </w:pPr>
+      <w:r>
+        <w:rPr>
+          <w:rFonts w:ascii="Calibri Light" w:eastAsia="Times New Roman" w:hAnsi="Calibri Light" w:cs="Calibri Light"/>
+          <w:sz w:val="40"/>
+          <w:szCs w:val="40"/>
+          <w:lang w:eastAsia="en-GB"/>
+        </w:rPr>
+        <w:lastRenderedPageBreak/>
+        <w:t>Meeting 1</w:t>
+      </w:r>
+      <w:r>
+        <w:rPr>
+          <w:rFonts w:ascii="Calibri Light" w:eastAsia="Times New Roman" w:hAnsi="Calibri Light" w:cs="Calibri Light"/>
+          <w:sz w:val="40"/>
+          <w:szCs w:val="40"/>
+          <w:lang w:eastAsia="en-GB"/>
+        </w:rPr>
+        <w:t>0</w:t>
+      </w:r>
+      <w:r>
+        <w:rPr>
+          <w:rFonts w:ascii="Calibri Light" w:eastAsia="Times New Roman" w:hAnsi="Calibri Light" w:cs="Calibri Light"/>
+          <w:sz w:val="40"/>
+          <w:szCs w:val="40"/>
+          <w:lang w:eastAsia="en-GB"/>
+        </w:rPr>
+        <w:t xml:space="preserve"> –</w:t>
+      </w:r>
+      <w:r>
+        <w:rPr>
+          <w:rFonts w:ascii="Calibri Light" w:eastAsia="Times New Roman" w:hAnsi="Calibri Light" w:cs="Calibri Light"/>
+          <w:sz w:val="40"/>
+          <w:szCs w:val="40"/>
+          <w:lang w:eastAsia="en-GB"/>
+        </w:rPr>
+        <w:t xml:space="preserve"> Friday 6</w:t>
+      </w:r>
+      <w:r>
+        <w:rPr>
+          <w:rFonts w:ascii="Calibri Light" w:eastAsia="Times New Roman" w:hAnsi="Calibri Light" w:cs="Calibri Light"/>
+          <w:sz w:val="40"/>
+          <w:szCs w:val="40"/>
+          <w:vertAlign w:val="superscript"/>
+          <w:lang w:eastAsia="en-GB"/>
+        </w:rPr>
+        <w:t>th</w:t>
+      </w:r>
+      <w:r>
+        <w:rPr>
+          <w:rFonts w:ascii="Calibri Light" w:eastAsia="Times New Roman" w:hAnsi="Calibri Light" w:cs="Calibri Light"/>
+          <w:sz w:val="40"/>
+          <w:szCs w:val="40"/>
+          <w:lang w:eastAsia="en-GB"/>
+        </w:rPr>
+        <w:t xml:space="preserve"> March </w:t>
+      </w:r>
+      <w:r>
+        <w:rPr>
+          <w:rFonts w:ascii="Calibri Light" w:eastAsia="Times New Roman" w:hAnsi="Calibri Light" w:cs="Calibri Light"/>
+          <w:sz w:val="40"/>
+          <w:szCs w:val="40"/>
+          <w:lang w:eastAsia="en-GB"/>
+        </w:rPr>
+        <w:t>2020</w:t>
+      </w:r>
+    </w:p>
+    <w:p>
+      <w:pPr>
+        <w:rPr>
+          <w:b/>
+          <w:bCs/>
+        </w:rPr>
+      </w:pPr>
+      <w:r>
+        <w:rPr>
+          <w:b/>
+          <w:bCs/>
+        </w:rPr>
+        <w:t>We went over our meeting with Matt:</w:t>
+      </w:r>
+    </w:p>
+    <w:p>
+      <w:pPr>
+        <w:pStyle w:val="ListParagraph"/>
+        <w:numPr>
+          <w:ilvl w:val="0"/>
+          <w:numId w:val="23"/>
+        </w:numPr>
+      </w:pPr>
+      <w:r>
+        <w:t>During our meeting with Matt, he gave feedback and advice on what we should do</w:t>
+      </w:r>
+    </w:p>
+    <w:p>
+      <w:pPr>
+        <w:pStyle w:val="ListParagraph"/>
+        <w:numPr>
+          <w:ilvl w:val="0"/>
+          <w:numId w:val="23"/>
+        </w:numPr>
+      </w:pPr>
+      <w:r>
+        <w:t>We made notes of these and expanded as a group:</w:t>
+      </w:r>
+    </w:p>
+    <w:p>
+      <w:pPr>
+        <w:pStyle w:val="ListParagraph"/>
+        <w:numPr>
+          <w:ilvl w:val="1"/>
+          <w:numId w:val="23"/>
+        </w:numPr>
+      </w:pPr>
+      <w:r>
+        <w:t>Automated testing</w:t>
+      </w:r>
+    </w:p>
+    <w:p>
+      <w:pPr>
+        <w:pStyle w:val="ListParagraph"/>
+        <w:numPr>
+          <w:ilvl w:val="1"/>
+          <w:numId w:val="23"/>
+        </w:numPr>
+      </w:pPr>
+      <w:r>
+        <w:t>Workload units which we actually spent on them</w:t>
+      </w:r>
+    </w:p>
+    <w:p>
+      <w:pPr>
+        <w:pStyle w:val="ListParagraph"/>
+        <w:numPr>
+          <w:ilvl w:val="1"/>
+          <w:numId w:val="23"/>
+        </w:numPr>
+      </w:pPr>
+      <w:r>
+        <w:t>Docstring and commenting</w:t>
+      </w:r>
+    </w:p>
+    <w:p>
+      <w:pPr>
+        <w:pStyle w:val="ListParagraph"/>
+        <w:numPr>
+          <w:ilvl w:val="1"/>
+          <w:numId w:val="23"/>
+        </w:numPr>
+      </w:pPr>
+      <w:r>
+        <w:t>Add images to user manual</w:t>
+      </w:r>
+    </w:p>
+    <w:p>
+      <w:pPr>
+        <w:pStyle w:val="ListParagraph"/>
+        <w:numPr>
+          <w:ilvl w:val="1"/>
+          <w:numId w:val="23"/>
+        </w:numPr>
+      </w:pPr>
+      <w:r>
+        <w:t>Concrete example of the hunt</w:t>
+      </w:r>
+    </w:p>
+    <w:p>
+      <w:pPr>
+        <w:pStyle w:val="ListParagraph"/>
+        <w:numPr>
+          <w:ilvl w:val="1"/>
+          <w:numId w:val="23"/>
+        </w:numPr>
+      </w:pPr>
+      <w:r>
+        <w:t>Check licensing of JS file</w:t>
+      </w:r>
+    </w:p>
+    <w:p>
+      <w:pPr>
+        <w:pStyle w:val="ListParagraph"/>
+        <w:numPr>
+          <w:ilvl w:val="1"/>
+          <w:numId w:val="23"/>
+        </w:numPr>
+      </w:pPr>
+      <w:r>
+        <w:t>Version releases</w:t>
+      </w:r>
+    </w:p>
+    <w:p>
+      <w:pPr>
+        <w:pStyle w:val="ListParagraph"/>
+        <w:numPr>
+          <w:ilvl w:val="2"/>
+          <w:numId w:val="23"/>
+        </w:numPr>
+      </w:pPr>
+      <w:r>
+        <w:t>Estimated delivery date</w:t>
+      </w:r>
+    </w:p>
+    <w:p>
+      <w:pPr>
+        <w:pStyle w:val="ListParagraph"/>
+        <w:numPr>
+          <w:ilvl w:val="1"/>
+          <w:numId w:val="23"/>
+        </w:numPr>
+      </w:pPr>
+      <w:r>
+        <w:t>Update deliver documentation</w:t>
+      </w:r>
+    </w:p>
+    <w:p>
+      <w:pPr>
+        <w:pStyle w:val="ListParagraph"/>
+        <w:numPr>
+          <w:ilvl w:val="2"/>
+          <w:numId w:val="23"/>
+        </w:numPr>
+      </w:pPr>
+      <w:r>
+        <w:t>Move the ER documents to the technical documents</w:t>
+      </w:r>
+    </w:p>
+    <w:p>
+      <w:pPr>
+        <w:rPr>
+          <w:b/>
+          <w:bCs/>
+        </w:rPr>
+      </w:pPr>
+      <w:r>
+        <w:rPr>
+          <w:b/>
+          <w:bCs/>
+        </w:rPr>
+        <w:t>We discussed what we have done:</w:t>
+      </w:r>
+    </w:p>
+    <w:p>
+      <w:pPr>
+        <w:pStyle w:val="ListParagraph"/>
+        <w:numPr>
+          <w:ilvl w:val="0"/>
+          <w:numId w:val="23"/>
+        </w:numPr>
+      </w:pPr>
+      <w:r>
+        <w:t>We had made progress since our last meeting on Monday and so we discussed this</w:t>
+      </w:r>
+    </w:p>
+    <w:p>
+      <w:pPr>
+        <w:pStyle w:val="ListParagraph"/>
+        <w:numPr>
+          <w:ilvl w:val="0"/>
+          <w:numId w:val="23"/>
+        </w:numPr>
+      </w:pPr>
+      <w:r>
+        <w:t>We are at a stage where we are mostly in our own branches, so we took turn to show each other the state of our branch and what w</w:t>
+      </w:r>
+      <w:r>
+        <w:t>e had done</w:t>
+      </w:r>
+    </w:p>
+    <w:p>
+      <w:pPr>
+        <w:pStyle w:val="ListParagraph"/>
+        <w:numPr>
+          <w:ilvl w:val="1"/>
+          <w:numId w:val="23"/>
+        </w:numPr>
+      </w:pPr>
+      <w:r>
+        <w:t>For example Ben had worked on a new notification feature so that whenever a team does an action (such as answer a question), it will be notified to the gamekeeper on their page</w:t>
+      </w:r>
       <w:bookmarkStart w:id="0" w:name="_GoBack"/>
       <w:bookmarkEnd w:id="0"/>
+    </w:p>
+    <w:p>
+      <w:pPr>
+        <w:rPr>
+          <w:b/>
+          <w:bCs/>
+        </w:rPr>
+      </w:pPr>
+      <w:r>
+        <w:rPr>
+          <w:b/>
+          <w:bCs/>
+        </w:rPr>
+        <w:t>We discussed next steps:</w:t>
+      </w:r>
+    </w:p>
+    <w:p>
+      <w:pPr>
+        <w:pStyle w:val="ListParagraph"/>
+        <w:numPr>
+          <w:ilvl w:val="0"/>
+          <w:numId w:val="23"/>
+        </w:numPr>
+      </w:pPr>
+      <w:r>
+        <w:t>We agreed that our next release will be on Monday 9</w:t>
+      </w:r>
+      <w:r>
+        <w:rPr>
+          <w:vertAlign w:val="superscript"/>
+        </w:rPr>
+        <w:t>th</w:t>
+      </w:r>
+      <w:r>
+        <w:t xml:space="preserve"> March in which we will have a working system</w:t>
+      </w:r>
+    </w:p>
+    <w:p>
+      <w:pPr>
+        <w:pStyle w:val="ListParagraph"/>
+        <w:numPr>
+          <w:ilvl w:val="1"/>
+          <w:numId w:val="23"/>
+        </w:numPr>
+      </w:pPr>
+      <w:r>
+        <w:t>The UI aspect will be something we can work on after Monday as it is not essential to the functionality</w:t>
+      </w:r>
+    </w:p>
+    <w:p>
+      <w:pPr>
+        <w:pStyle w:val="ListParagraph"/>
+        <w:numPr>
+          <w:ilvl w:val="0"/>
+          <w:numId w:val="23"/>
+        </w:numPr>
+      </w:pPr>
+      <w:r>
+        <w:t>We went through what each of us will have to do before that:</w:t>
+      </w:r>
+    </w:p>
+    <w:p>
+      <w:pPr>
+        <w:pStyle w:val="ListParagraph"/>
+        <w:numPr>
+          <w:ilvl w:val="1"/>
+          <w:numId w:val="23"/>
+        </w:numPr>
+      </w:pPr>
+      <w:r>
+        <w:t>Ravi – fix the bugs with the admin pages and then pick up other non-essential cards or help others if they are in need</w:t>
+      </w:r>
+    </w:p>
+    <w:p>
+      <w:pPr>
+        <w:pStyle w:val="ListParagraph"/>
+        <w:numPr>
+          <w:ilvl w:val="1"/>
+          <w:numId w:val="23"/>
+        </w:numPr>
+      </w:pPr>
+      <w:r>
+        <w:t xml:space="preserve">Zach </w:t>
+      </w:r>
+      <w:r>
+        <w:t xml:space="preserve">– fix the bug with answering the question and refreshing the page and progress with the answering of questions functionality </w:t>
+      </w:r>
+    </w:p>
+    <w:p>
+      <w:pPr>
+        <w:pStyle w:val="ListParagraph"/>
+        <w:numPr>
+          <w:ilvl w:val="1"/>
+          <w:numId w:val="23"/>
+        </w:numPr>
+      </w:pPr>
+      <w:r>
+        <w:t xml:space="preserve">Adam </w:t>
+      </w:r>
+      <w:r>
+        <w:t xml:space="preserve">– Create the </w:t>
+      </w:r>
+      <w:r>
+        <w:t>leaderboard</w:t>
+      </w:r>
+      <w:r>
+        <w:t xml:space="preserve"> which the gamekeeper can view to see </w:t>
+      </w:r>
+      <w:r>
+        <w:t>the progress of teams</w:t>
+      </w:r>
+    </w:p>
+    <w:p>
+      <w:pPr>
+        <w:pStyle w:val="ListParagraph"/>
+        <w:numPr>
+          <w:ilvl w:val="1"/>
+          <w:numId w:val="23"/>
+        </w:numPr>
+      </w:pPr>
+      <w:r>
+        <w:t xml:space="preserve">Harry </w:t>
+      </w:r>
+      <w:r>
+        <w:t>– Creating the functionality of having questions be read out if needs be (disability feature)</w:t>
+      </w:r>
+    </w:p>
+    <w:p>
+      <w:pPr>
+        <w:pStyle w:val="ListParagraph"/>
+        <w:numPr>
+          <w:ilvl w:val="1"/>
+          <w:numId w:val="23"/>
+        </w:numPr>
+      </w:pPr>
+      <w:r>
+        <w:t xml:space="preserve">Freddie </w:t>
+      </w:r>
+      <w:r>
+        <w:t>– Validate the different forms to only allow legal inputs</w:t>
+      </w:r>
+      <w:r>
+        <w:t>, time how long it takes teams to complete the task for the leaderbaord and handle incorrect answers within the game</w:t>
+      </w:r>
       <w:r>
         <w:t xml:space="preserve"> </w:t>
       </w:r>
     </w:p>
-    <w:p/>
+    <w:p>
+      <w:pPr>
+        <w:pStyle w:val="ListParagraph"/>
+        <w:numPr>
+          <w:ilvl w:val="1"/>
+          <w:numId w:val="23"/>
+        </w:numPr>
+      </w:pPr>
+      <w:r>
+        <w:t>Ben – Creating the automated tests</w:t>
+      </w:r>
+    </w:p>
     <w:sectPr>
       <w:pgSz w:w="11906" w:h="16838"/>
       <w:pgMar w:top="1440" w:right="1440" w:bottom="1440" w:left="1440" w:header="708" w:footer="708" w:gutter="0"/>
@@ -6495,7 +6946,7 @@
 </file>
 
 <file path=customXml/itemProps1.xml><?xml version="1.0" encoding="utf-8"?>
-<ds:datastoreItem xmlns:ds="http://schemas.openxmlformats.org/officeDocument/2006/customXml" ds:itemID="{69FD5A3F-1574-419F-9656-594C57041C48}">
+<ds:datastoreItem xmlns:ds="http://schemas.openxmlformats.org/officeDocument/2006/customXml" ds:itemID="{B6FCBF50-2487-4F72-8072-3594634CDECF}">
   <ds:schemaRefs>
     <ds:schemaRef ds:uri="http://schemas.openxmlformats.org/officeDocument/2006/bibliography"/>
   </ds:schemaRefs>

</xml_diff>

<commit_message>
Final Meeting documents :cry:
</commit_message>
<xml_diff>
--- a/Process-Documents/Meeting-Documents/Meeting Content.docx
+++ b/Process-Documents/Meeting-Documents/Meeting Content.docx
@@ -1,6 +1,6 @@
 
 <file path=word/document.xml><?xml version="1.0" encoding="utf-8"?>
-<w:document xmlns:wpc="http://schemas.microsoft.com/office/word/2010/wordprocessingCanvas" xmlns:mc="http://schemas.openxmlformats.org/markup-compatibility/2006" xmlns:o="urn:schemas-microsoft-com:office:office" xmlns:r="http://schemas.openxmlformats.org/officeDocument/2006/relationships" xmlns:m="http://schemas.openxmlformats.org/officeDocument/2006/math" xmlns:v="urn:schemas-microsoft-com:vml" xmlns:wp14="http://schemas.microsoft.com/office/word/2010/wordprocessingDrawing" xmlns:wp="http://schemas.openxmlformats.org/drawingml/2006/wordprocessingDrawing" xmlns:w10="urn:schemas-microsoft-com:office:word" xmlns:w="http://schemas.openxmlformats.org/wordprocessingml/2006/main" xmlns:w14="http://schemas.microsoft.com/office/word/2010/wordml" xmlns:w15="http://schemas.microsoft.com/office/word/2012/wordml" xmlns:wpg="http://schemas.microsoft.com/office/word/2010/wordprocessingGroup" xmlns:wpi="http://schemas.microsoft.com/office/word/2010/wordprocessingInk" xmlns:wne="http://schemas.microsoft.com/office/word/2006/wordml" xmlns:wps="http://schemas.microsoft.com/office/word/2010/wordprocessingShape" mc:Ignorable="w14 w15 wp14">
+<w:document xmlns:wpc="http://schemas.microsoft.com/office/word/2010/wordprocessingCanvas" xmlns:cx="http://schemas.microsoft.com/office/drawing/2014/chartex" xmlns:cx1="http://schemas.microsoft.com/office/drawing/2015/9/8/chartex" xmlns:cx2="http://schemas.microsoft.com/office/drawing/2015/10/21/chartex" xmlns:cx3="http://schemas.microsoft.com/office/drawing/2016/5/9/chartex" xmlns:cx4="http://schemas.microsoft.com/office/drawing/2016/5/10/chartex" xmlns:cx5="http://schemas.microsoft.com/office/drawing/2016/5/11/chartex" xmlns:cx6="http://schemas.microsoft.com/office/drawing/2016/5/12/chartex" xmlns:cx7="http://schemas.microsoft.com/office/drawing/2016/5/13/chartex" xmlns:cx8="http://schemas.microsoft.com/office/drawing/2016/5/14/chartex" xmlns:mc="http://schemas.openxmlformats.org/markup-compatibility/2006" xmlns:aink="http://schemas.microsoft.com/office/drawing/2016/ink" xmlns:am3d="http://schemas.microsoft.com/office/drawing/2017/model3d" xmlns:o="urn:schemas-microsoft-com:office:office" xmlns:r="http://schemas.openxmlformats.org/officeDocument/2006/relationships" xmlns:m="http://schemas.openxmlformats.org/officeDocument/2006/math" xmlns:v="urn:schemas-microsoft-com:vml" xmlns:wp14="http://schemas.microsoft.com/office/word/2010/wordprocessingDrawing" xmlns:wp="http://schemas.openxmlformats.org/drawingml/2006/wordprocessingDrawing" xmlns:w10="urn:schemas-microsoft-com:office:word" xmlns:w="http://schemas.openxmlformats.org/wordprocessingml/2006/main" xmlns:w14="http://schemas.microsoft.com/office/word/2010/wordml" xmlns:w15="http://schemas.microsoft.com/office/word/2012/wordml" xmlns:w16cid="http://schemas.microsoft.com/office/word/2016/wordml/cid" xmlns:w16se="http://schemas.microsoft.com/office/word/2015/wordml/symex" xmlns:wpg="http://schemas.microsoft.com/office/word/2010/wordprocessingGroup" xmlns:wpi="http://schemas.microsoft.com/office/word/2010/wordprocessingInk" xmlns:wne="http://schemas.microsoft.com/office/word/2006/wordml" xmlns:wps="http://schemas.microsoft.com/office/word/2010/wordprocessingShape" mc:Ignorable="w14 w15 w16se w16cid wp14">
   <w:body>
     <w:p>
       <w:pPr>
@@ -1799,6 +1799,7 @@
           <w:szCs w:val="40"/>
           <w:lang w:eastAsia="en-GB"/>
         </w:rPr>
+        <w:lastRenderedPageBreak/>
         <w:t xml:space="preserve">Meeting </w:t>
       </w:r>
       <w:r>
@@ -2044,6 +2045,7 @@
           <w:szCs w:val="40"/>
           <w:lang w:eastAsia="en-GB"/>
         </w:rPr>
+        <w:lastRenderedPageBreak/>
         <w:t xml:space="preserve">Meeting </w:t>
       </w:r>
       <w:r>
@@ -2226,6 +2228,7 @@
           <w:szCs w:val="40"/>
           <w:lang w:eastAsia="en-GB"/>
         </w:rPr>
+        <w:lastRenderedPageBreak/>
         <w:t xml:space="preserve">Meeting </w:t>
       </w:r>
       <w:r>
@@ -2535,6 +2538,7 @@
           <w:szCs w:val="40"/>
           <w:lang w:eastAsia="en-GB"/>
         </w:rPr>
+        <w:lastRenderedPageBreak/>
         <w:t xml:space="preserve">Meeting </w:t>
       </w:r>
       <w:r>
@@ -2881,6 +2885,7 @@
           <w:szCs w:val="40"/>
           <w:lang w:eastAsia="en-GB"/>
         </w:rPr>
+        <w:lastRenderedPageBreak/>
         <w:t>Meeting 1</w:t>
       </w:r>
       <w:r>
@@ -3288,8 +3293,249 @@
     <w:p/>
     <w:p/>
     <w:p>
+      <w:pPr>
+        <w:rPr>
+          <w:rFonts w:ascii="Calibri Light" w:eastAsia="Times New Roman" w:hAnsi="Calibri Light" w:cs="Calibri Light"/>
+          <w:sz w:val="40"/>
+          <w:szCs w:val="40"/>
+          <w:lang w:eastAsia="en-GB"/>
+        </w:rPr>
+      </w:pPr>
+      <w:r>
+        <w:rPr>
+          <w:rFonts w:ascii="Calibri Light" w:eastAsia="Times New Roman" w:hAnsi="Calibri Light" w:cs="Calibri Light"/>
+          <w:sz w:val="40"/>
+          <w:szCs w:val="40"/>
+          <w:lang w:eastAsia="en-GB"/>
+        </w:rPr>
+        <w:lastRenderedPageBreak/>
+        <w:t>Meeting 1</w:t>
+      </w:r>
+      <w:r>
+        <w:rPr>
+          <w:rFonts w:ascii="Calibri Light" w:eastAsia="Times New Roman" w:hAnsi="Calibri Light" w:cs="Calibri Light"/>
+          <w:sz w:val="40"/>
+          <w:szCs w:val="40"/>
+          <w:lang w:eastAsia="en-GB"/>
+        </w:rPr>
+        <w:t>1</w:t>
+      </w:r>
+      <w:r>
+        <w:rPr>
+          <w:rFonts w:ascii="Calibri Light" w:eastAsia="Times New Roman" w:hAnsi="Calibri Light" w:cs="Calibri Light"/>
+          <w:sz w:val="40"/>
+          <w:szCs w:val="40"/>
+          <w:lang w:eastAsia="en-GB"/>
+        </w:rPr>
+        <w:t xml:space="preserve"> –</w:t>
+      </w:r>
+      <w:r>
+        <w:rPr>
+          <w:rFonts w:ascii="Calibri Light" w:eastAsia="Times New Roman" w:hAnsi="Calibri Light" w:cs="Calibri Light"/>
+          <w:sz w:val="40"/>
+          <w:szCs w:val="40"/>
+          <w:lang w:eastAsia="en-GB"/>
+        </w:rPr>
+        <w:t xml:space="preserve"> Monday 9</w:t>
+      </w:r>
+      <w:r>
+        <w:rPr>
+          <w:rFonts w:ascii="Calibri Light" w:eastAsia="Times New Roman" w:hAnsi="Calibri Light" w:cs="Calibri Light"/>
+          <w:sz w:val="40"/>
+          <w:szCs w:val="40"/>
+          <w:vertAlign w:val="superscript"/>
+          <w:lang w:eastAsia="en-GB"/>
+        </w:rPr>
+        <w:t>th</w:t>
+      </w:r>
+      <w:r>
+        <w:rPr>
+          <w:rFonts w:ascii="Calibri Light" w:eastAsia="Times New Roman" w:hAnsi="Calibri Light" w:cs="Calibri Light"/>
+          <w:sz w:val="40"/>
+          <w:szCs w:val="40"/>
+          <w:lang w:eastAsia="en-GB"/>
+        </w:rPr>
+        <w:t xml:space="preserve"> March 2020</w:t>
+      </w:r>
+    </w:p>
+    <w:p>
+      <w:pPr>
+        <w:jc w:val="both"/>
+        <w:rPr>
+          <w:b/>
+          <w:bCs/>
+        </w:rPr>
+      </w:pPr>
+      <w:r>
+        <w:rPr>
+          <w:b/>
+          <w:bCs/>
+        </w:rPr>
+        <w:t>We spok</w:t>
+      </w:r>
+      <w:r>
+        <w:rPr>
+          <w:b/>
+          <w:bCs/>
+        </w:rPr>
+        <w:t xml:space="preserve">e </w:t>
+      </w:r>
+      <w:r>
+        <w:rPr>
+          <w:b/>
+          <w:bCs/>
+        </w:rPr>
+        <w:t>about our current progress:</w:t>
+      </w:r>
+    </w:p>
+    <w:p>
+      <w:pPr>
+        <w:pStyle w:val="ListParagraph"/>
+        <w:numPr>
+          <w:ilvl w:val="0"/>
+          <w:numId w:val="23"/>
+        </w:numPr>
+        <w:jc w:val="both"/>
+      </w:pPr>
+      <w:r>
+        <w:t>As we had stated in the last meeting, we wanted a working product by Monday</w:t>
+      </w:r>
+    </w:p>
+    <w:p>
+      <w:pPr>
+        <w:pStyle w:val="ListParagraph"/>
+        <w:numPr>
+          <w:ilvl w:val="0"/>
+          <w:numId w:val="23"/>
+        </w:numPr>
+        <w:jc w:val="both"/>
+      </w:pPr>
+      <w:r>
+        <w:t>We had not quite achieved that, but were very close</w:t>
+      </w:r>
+    </w:p>
+    <w:p>
+      <w:pPr>
+        <w:pStyle w:val="ListParagraph"/>
+        <w:numPr>
+          <w:ilvl w:val="1"/>
+          <w:numId w:val="23"/>
+        </w:numPr>
+        <w:jc w:val="both"/>
+      </w:pPr>
+      <w:r>
+        <w:t>We had all of the main functionality for a working game, but some of the other features such as leaderboard was still not working</w:t>
+      </w:r>
+    </w:p>
+    <w:p>
+      <w:pPr>
+        <w:jc w:val="both"/>
+        <w:rPr>
+          <w:b/>
+          <w:bCs/>
+        </w:rPr>
+      </w:pPr>
+      <w:r>
+        <w:rPr>
+          <w:b/>
+          <w:bCs/>
+        </w:rPr>
+        <w:t>We spoke about our next, final steps:</w:t>
+      </w:r>
+    </w:p>
+    <w:p>
+      <w:pPr>
+        <w:pStyle w:val="ListParagraph"/>
+        <w:numPr>
+          <w:ilvl w:val="0"/>
+          <w:numId w:val="23"/>
+        </w:numPr>
+        <w:jc w:val="both"/>
+      </w:pPr>
+      <w:r>
+        <w:t xml:space="preserve">This was going to be our last meeting before our </w:t>
+      </w:r>
+      <w:r>
+        <w:t>final submission</w:t>
+      </w:r>
       <w:bookmarkStart w:id="0" w:name="_GoBack"/>
       <w:bookmarkEnd w:id="0"/>
+    </w:p>
+    <w:p>
+      <w:pPr>
+        <w:pStyle w:val="ListParagraph"/>
+        <w:numPr>
+          <w:ilvl w:val="0"/>
+          <w:numId w:val="23"/>
+        </w:numPr>
+        <w:jc w:val="both"/>
+      </w:pPr>
+      <w:r>
+        <w:t>That being said, we agreed to continue to collaboratively work on the project in person together</w:t>
+      </w:r>
+    </w:p>
+    <w:p>
+      <w:pPr>
+        <w:pStyle w:val="ListParagraph"/>
+        <w:numPr>
+          <w:ilvl w:val="0"/>
+          <w:numId w:val="23"/>
+        </w:numPr>
+        <w:jc w:val="both"/>
+      </w:pPr>
+      <w:r>
+        <w:t>On Tuesday we will make sure the full game is working, with all of the programming side complete</w:t>
+      </w:r>
+    </w:p>
+    <w:p>
+      <w:pPr>
+        <w:pStyle w:val="ListParagraph"/>
+        <w:numPr>
+          <w:ilvl w:val="1"/>
+          <w:numId w:val="23"/>
+        </w:numPr>
+        <w:jc w:val="both"/>
+      </w:pPr>
+      <w:r>
+        <w:t>We will also test the application as if it is a live game</w:t>
+      </w:r>
+    </w:p>
+    <w:p>
+      <w:pPr>
+        <w:pStyle w:val="ListParagraph"/>
+        <w:numPr>
+          <w:ilvl w:val="1"/>
+          <w:numId w:val="23"/>
+        </w:numPr>
+        <w:jc w:val="both"/>
+      </w:pPr>
+      <w:r>
+        <w:t>This involves all of us playing the game</w:t>
+      </w:r>
+    </w:p>
+    <w:p>
+      <w:pPr>
+        <w:pStyle w:val="ListParagraph"/>
+        <w:numPr>
+          <w:ilvl w:val="0"/>
+          <w:numId w:val="23"/>
+        </w:numPr>
+        <w:jc w:val="both"/>
+      </w:pPr>
+      <w:r>
+        <w:t>On Wednesday we will collate all</w:t>
+      </w:r>
+      <w:r>
+        <w:t xml:space="preserve"> of</w:t>
+      </w:r>
+      <w:r>
+        <w:t xml:space="preserve"> the correct documentation and submit</w:t>
+      </w:r>
+    </w:p>
+    <w:p>
+      <w:pPr>
+        <w:jc w:val="both"/>
+      </w:pPr>
     </w:p>
     <w:sectPr>
       <w:pgSz w:w="11906" w:h="16838"/>
@@ -3302,7 +3548,7 @@
 </file>
 
 <file path=word/numbering.xml><?xml version="1.0" encoding="utf-8"?>
-<w:numbering xmlns:wpc="http://schemas.microsoft.com/office/word/2010/wordprocessingCanvas" xmlns:mc="http://schemas.openxmlformats.org/markup-compatibility/2006" xmlns:o="urn:schemas-microsoft-com:office:office" xmlns:r="http://schemas.openxmlformats.org/officeDocument/2006/relationships" xmlns:m="http://schemas.openxmlformats.org/officeDocument/2006/math" xmlns:v="urn:schemas-microsoft-com:vml" xmlns:wp14="http://schemas.microsoft.com/office/word/2010/wordprocessingDrawing" xmlns:wp="http://schemas.openxmlformats.org/drawingml/2006/wordprocessingDrawing" xmlns:w10="urn:schemas-microsoft-com:office:word" xmlns:w="http://schemas.openxmlformats.org/wordprocessingml/2006/main" xmlns:w14="http://schemas.microsoft.com/office/word/2010/wordml" xmlns:w15="http://schemas.microsoft.com/office/word/2012/wordml" xmlns:wpg="http://schemas.microsoft.com/office/word/2010/wordprocessingGroup" xmlns:wpi="http://schemas.microsoft.com/office/word/2010/wordprocessingInk" xmlns:wne="http://schemas.microsoft.com/office/word/2006/wordml" xmlns:wps="http://schemas.microsoft.com/office/word/2010/wordprocessingShape" mc:Ignorable="w14 w15 wp14">
+<w:numbering xmlns:wpc="http://schemas.microsoft.com/office/word/2010/wordprocessingCanvas" xmlns:cx="http://schemas.microsoft.com/office/drawing/2014/chartex" xmlns:cx1="http://schemas.microsoft.com/office/drawing/2015/9/8/chartex" xmlns:cx2="http://schemas.microsoft.com/office/drawing/2015/10/21/chartex" xmlns:cx3="http://schemas.microsoft.com/office/drawing/2016/5/9/chartex" xmlns:cx4="http://schemas.microsoft.com/office/drawing/2016/5/10/chartex" xmlns:cx5="http://schemas.microsoft.com/office/drawing/2016/5/11/chartex" xmlns:cx6="http://schemas.microsoft.com/office/drawing/2016/5/12/chartex" xmlns:cx7="http://schemas.microsoft.com/office/drawing/2016/5/13/chartex" xmlns:cx8="http://schemas.microsoft.com/office/drawing/2016/5/14/chartex" xmlns:mc="http://schemas.openxmlformats.org/markup-compatibility/2006" xmlns:aink="http://schemas.microsoft.com/office/drawing/2016/ink" xmlns:am3d="http://schemas.microsoft.com/office/drawing/2017/model3d" xmlns:o="urn:schemas-microsoft-com:office:office" xmlns:r="http://schemas.openxmlformats.org/officeDocument/2006/relationships" xmlns:m="http://schemas.openxmlformats.org/officeDocument/2006/math" xmlns:v="urn:schemas-microsoft-com:vml" xmlns:wp14="http://schemas.microsoft.com/office/word/2010/wordprocessingDrawing" xmlns:wp="http://schemas.openxmlformats.org/drawingml/2006/wordprocessingDrawing" xmlns:w10="urn:schemas-microsoft-com:office:word" xmlns:w="http://schemas.openxmlformats.org/wordprocessingml/2006/main" xmlns:w14="http://schemas.microsoft.com/office/word/2010/wordml" xmlns:w15="http://schemas.microsoft.com/office/word/2012/wordml" xmlns:w16cid="http://schemas.microsoft.com/office/word/2016/wordml/cid" xmlns:w16se="http://schemas.microsoft.com/office/word/2015/wordml/symex" xmlns:wpg="http://schemas.microsoft.com/office/word/2010/wordprocessingGroup" xmlns:wpi="http://schemas.microsoft.com/office/word/2010/wordprocessingInk" xmlns:wne="http://schemas.microsoft.com/office/word/2006/wordml" xmlns:wps="http://schemas.microsoft.com/office/word/2010/wordprocessingShape" mc:Ignorable="w14 w15 w16se w16cid wp14">
   <w:abstractNum w:abstractNumId="0" w15:restartNumberingAfterBreak="0">
     <w:nsid w:val="0A823EE3"/>
     <w:multiLevelType w:val="hybridMultilevel"/>
@@ -6199,7 +6445,7 @@
 </file>
 
 <file path=word/styles.xml><?xml version="1.0" encoding="utf-8"?>
-<w:styles xmlns:mc="http://schemas.openxmlformats.org/markup-compatibility/2006" xmlns:r="http://schemas.openxmlformats.org/officeDocument/2006/relationships" xmlns:w="http://schemas.openxmlformats.org/wordprocessingml/2006/main" xmlns:w14="http://schemas.microsoft.com/office/word/2010/wordml" xmlns:w15="http://schemas.microsoft.com/office/word/2012/wordml" mc:Ignorable="w14 w15">
+<w:styles xmlns:mc="http://schemas.openxmlformats.org/markup-compatibility/2006" xmlns:r="http://schemas.openxmlformats.org/officeDocument/2006/relationships" xmlns:w="http://schemas.openxmlformats.org/wordprocessingml/2006/main" xmlns:w14="http://schemas.microsoft.com/office/word/2010/wordml" xmlns:w15="http://schemas.microsoft.com/office/word/2012/wordml" xmlns:w16cid="http://schemas.microsoft.com/office/word/2016/wordml/cid" xmlns:w16se="http://schemas.microsoft.com/office/word/2015/wordml/symex" mc:Ignorable="w14 w15 w16se w16cid">
   <w:docDefaults>
     <w:rPrDefault>
       <w:rPr>
@@ -6215,7 +6461,7 @@
       </w:pPr>
     </w:pPrDefault>
   </w:docDefaults>
-  <w:latentStyles w:defLockedState="0" w:defUIPriority="99" w:defSemiHidden="0" w:defUnhideWhenUsed="0" w:defQFormat="0" w:count="371">
+  <w:latentStyles w:defLockedState="0" w:defUIPriority="99" w:defSemiHidden="0" w:defUnhideWhenUsed="0" w:defQFormat="0" w:count="376">
     <w:lsdException w:name="Normal" w:uiPriority="0" w:qFormat="1"/>
     <w:lsdException w:name="heading 1" w:uiPriority="9" w:qFormat="1"/>
     <w:lsdException w:name="heading 2" w:semiHidden="1" w:uiPriority="9" w:unhideWhenUsed="1" w:qFormat="1"/>
@@ -6321,7 +6567,6 @@
     <w:lsdException w:name="HTML Sample" w:semiHidden="1" w:unhideWhenUsed="1"/>
     <w:lsdException w:name="HTML Typewriter" w:semiHidden="1" w:unhideWhenUsed="1"/>
     <w:lsdException w:name="HTML Variable" w:semiHidden="1" w:unhideWhenUsed="1"/>
-    <w:lsdException w:name="Normal Table" w:semiHidden="1" w:unhideWhenUsed="1"/>
     <w:lsdException w:name="annotation subject" w:semiHidden="1" w:unhideWhenUsed="1"/>
     <w:lsdException w:name="No List" w:semiHidden="1" w:unhideWhenUsed="1"/>
     <w:lsdException w:name="Outline List 1" w:semiHidden="1" w:unhideWhenUsed="1"/>
@@ -6364,11 +6609,8 @@
     <w:lsdException w:name="Table Contemporary" w:semiHidden="1" w:unhideWhenUsed="1"/>
     <w:lsdException w:name="Table Elegant" w:semiHidden="1" w:unhideWhenUsed="1"/>
     <w:lsdException w:name="Table Professional" w:semiHidden="1" w:unhideWhenUsed="1"/>
-    <w:lsdException w:name="Table Subtle 1" w:semiHidden="1" w:unhideWhenUsed="1"/>
     <w:lsdException w:name="Table Subtle 2" w:semiHidden="1" w:unhideWhenUsed="1"/>
     <w:lsdException w:name="Table Web 1" w:semiHidden="1" w:unhideWhenUsed="1"/>
-    <w:lsdException w:name="Table Web 2" w:semiHidden="1" w:unhideWhenUsed="1"/>
-    <w:lsdException w:name="Table Web 3" w:semiHidden="1" w:unhideWhenUsed="1"/>
     <w:lsdException w:name="Balloon Text" w:semiHidden="1" w:unhideWhenUsed="1"/>
     <w:lsdException w:name="Table Grid" w:uiPriority="39"/>
     <w:lsdException w:name="Table Theme" w:semiHidden="1" w:unhideWhenUsed="1"/>
@@ -6587,6 +6829,11 @@
     <w:lsdException w:name="List Table 5 Dark Accent 6" w:uiPriority="50"/>
     <w:lsdException w:name="List Table 6 Colorful Accent 6" w:uiPriority="51"/>
     <w:lsdException w:name="List Table 7 Colorful Accent 6" w:uiPriority="52"/>
+    <w:lsdException w:name="Mention" w:semiHidden="1" w:unhideWhenUsed="1"/>
+    <w:lsdException w:name="Smart Hyperlink" w:semiHidden="1" w:unhideWhenUsed="1"/>
+    <w:lsdException w:name="Hashtag" w:semiHidden="1" w:unhideWhenUsed="1"/>
+    <w:lsdException w:name="Unresolved Mention" w:semiHidden="1" w:unhideWhenUsed="1"/>
+    <w:lsdException w:name="Smart Link" w:semiHidden="1" w:unhideWhenUsed="1"/>
   </w:latentStyles>
   <w:style w:type="paragraph" w:default="1" w:styleId="Normal">
     <w:name w:val="Normal"/>
@@ -6595,7 +6842,6 @@
   <w:style w:type="character" w:default="1" w:styleId="DefaultParagraphFont">
     <w:name w:val="Default Paragraph Font"/>
     <w:uiPriority w:val="1"/>
-    <w:semiHidden/>
     <w:unhideWhenUsed/>
   </w:style>
   <w:style w:type="table" w:default="1" w:styleId="TableNormal">
@@ -6916,7 +7162,7 @@
 </file>
 
 <file path=customXml/itemProps1.xml><?xml version="1.0" encoding="utf-8"?>
-<ds:datastoreItem xmlns:ds="http://schemas.openxmlformats.org/officeDocument/2006/customXml" ds:itemID="{A7AFEB64-155D-48C0-B3BC-4F411339D61A}">
+<ds:datastoreItem xmlns:ds="http://schemas.openxmlformats.org/officeDocument/2006/customXml" ds:itemID="{80E6F654-CB92-4570-AE04-4B3D2E8B0E13}">
   <ds:schemaRefs>
     <ds:schemaRef ds:uri="http://schemas.openxmlformats.org/officeDocument/2006/bibliography"/>
   </ds:schemaRefs>

</xml_diff>